<commit_message>
Link de repositorio de GitHub
</commit_message>
<xml_diff>
--- a/MONGODB/docs/Informe Base de Datos NoSQL.docx
+++ b/MONGODB/docs/Informe Base de Datos NoSQL.docx
@@ -344,7 +344,11 @@
     <w:sdt>
       <w:sdtPr>
         <w:rPr>
-          <w:lang w:val="es-ES"/>
+          <w:rFonts w:ascii="Times New Roman" w:eastAsiaTheme="minorHAnsi" w:hAnsi="Times New Roman" w:cstheme="minorBidi"/>
+          <w:color w:val="auto"/>
+          <w:sz w:val="24"/>
+          <w:szCs w:val="22"/>
+          <w:lang w:val="es-ES" w:eastAsia="en-US"/>
         </w:rPr>
         <w:id w:val="-240710083"/>
         <w:docPartObj>
@@ -354,13 +358,8 @@
       </w:sdtPr>
       <w:sdtEndPr>
         <w:rPr>
-          <w:rFonts w:ascii="Times New Roman" w:eastAsiaTheme="minorHAnsi" w:hAnsi="Times New Roman" w:cstheme="minorBidi"/>
           <w:b/>
           <w:bCs/>
-          <w:color w:val="auto"/>
-          <w:sz w:val="24"/>
-          <w:szCs w:val="22"/>
-          <w:lang w:eastAsia="en-US"/>
         </w:rPr>
       </w:sdtEndPr>
       <w:sdtContent>
@@ -2338,6 +2337,7 @@
         <w:rPr>
           <w:rFonts w:eastAsia="Times New Roman" w:cs="Times New Roman"/>
           <w:bCs/>
+          <w:noProof/>
           <w:sz w:val="20"/>
           <w:szCs w:val="20"/>
           <w:lang w:eastAsia="es-CO"/>
@@ -2503,6 +2503,9 @@
         </w:rPr>
       </w:pPr>
       <w:r>
+        <w:rPr>
+          <w:noProof/>
+        </w:rPr>
         <w:drawing>
           <wp:inline distT="0" distB="0" distL="0" distR="0" wp14:anchorId="71DEBF4B" wp14:editId="22783151">
             <wp:extent cx="5612130" cy="2966720"/>
@@ -2575,6 +2578,9 @@
         </w:rPr>
       </w:pPr>
       <w:r>
+        <w:rPr>
+          <w:noProof/>
+        </w:rPr>
         <w:lastRenderedPageBreak/>
         <w:drawing>
           <wp:inline distT="0" distB="0" distL="0" distR="0" wp14:anchorId="34ADF023" wp14:editId="044CB87B">
@@ -2668,6 +2674,7 @@
       <w:r>
         <w:rPr>
           <w:bCs/>
+          <w:noProof/>
           <w:szCs w:val="28"/>
         </w:rPr>
         <w:drawing>
@@ -2752,6 +2759,9 @@
         </w:rPr>
       </w:pPr>
       <w:r>
+        <w:rPr>
+          <w:noProof/>
+        </w:rPr>
         <w:lastRenderedPageBreak/>
         <w:drawing>
           <wp:inline distT="0" distB="0" distL="0" distR="0" wp14:anchorId="13B61E04" wp14:editId="0F03A3CD">
@@ -2851,6 +2861,9 @@
         </w:rPr>
       </w:pPr>
       <w:r>
+        <w:rPr>
+          <w:noProof/>
+        </w:rPr>
         <w:drawing>
           <wp:inline distT="0" distB="0" distL="0" distR="0" wp14:anchorId="2FD77CE6" wp14:editId="78DF5C31">
             <wp:extent cx="4213654" cy="1754276"/>
@@ -2937,6 +2950,9 @@
         </w:rPr>
       </w:pPr>
       <w:r>
+        <w:rPr>
+          <w:noProof/>
+        </w:rPr>
         <w:lastRenderedPageBreak/>
         <w:drawing>
           <wp:inline distT="0" distB="0" distL="0" distR="0" wp14:anchorId="11D4E28B" wp14:editId="486674D2">
@@ -3027,6 +3043,9 @@
     </w:p>
     <w:p>
       <w:r>
+        <w:rPr>
+          <w:noProof/>
+        </w:rPr>
         <w:drawing>
           <wp:inline distT="0" distB="0" distL="0" distR="0" wp14:anchorId="65E7E7D5" wp14:editId="13B9CF89">
             <wp:extent cx="5612130" cy="2106930"/>
@@ -3072,6 +3091,9 @@
     </w:p>
     <w:p>
       <w:r>
+        <w:rPr>
+          <w:noProof/>
+        </w:rPr>
         <w:drawing>
           <wp:inline distT="0" distB="0" distL="0" distR="0" wp14:anchorId="1E686F08" wp14:editId="4919E819">
             <wp:extent cx="5612130" cy="1564640"/>
@@ -3128,6 +3150,9 @@
     </w:p>
     <w:p>
       <w:r>
+        <w:rPr>
+          <w:noProof/>
+        </w:rPr>
         <w:drawing>
           <wp:inline distT="0" distB="0" distL="0" distR="0" wp14:anchorId="683586CE" wp14:editId="68818039">
             <wp:extent cx="3886742" cy="3915321"/>
@@ -3178,6 +3203,9 @@
     </w:p>
     <w:p>
       <w:r>
+        <w:rPr>
+          <w:noProof/>
+        </w:rPr>
         <w:drawing>
           <wp:inline distT="0" distB="0" distL="0" distR="0" wp14:anchorId="4FA31792" wp14:editId="3ECC1308">
             <wp:extent cx="5534797" cy="1933845"/>
@@ -3225,6 +3253,9 @@
     </w:p>
     <w:p>
       <w:r>
+        <w:rPr>
+          <w:noProof/>
+        </w:rPr>
         <w:drawing>
           <wp:inline distT="0" distB="0" distL="0" distR="0" wp14:anchorId="7195B02F" wp14:editId="1694E194">
             <wp:extent cx="3715268" cy="2495898"/>
@@ -3269,6 +3300,9 @@
     </w:p>
     <w:p>
       <w:r>
+        <w:rPr>
+          <w:noProof/>
+        </w:rPr>
         <w:drawing>
           <wp:inline distT="0" distB="0" distL="0" distR="0" wp14:anchorId="63DA1F78" wp14:editId="41F617C2">
             <wp:extent cx="3353268" cy="1228896"/>
@@ -3318,6 +3352,9 @@
     </w:p>
     <w:p>
       <w:r>
+        <w:rPr>
+          <w:noProof/>
+        </w:rPr>
         <w:drawing>
           <wp:inline distT="0" distB="0" distL="0" distR="0" wp14:anchorId="06B3B019" wp14:editId="5AA0BBEA">
             <wp:extent cx="4865517" cy="2613991"/>
@@ -3366,6 +3403,9 @@
     </w:p>
     <w:p>
       <w:r>
+        <w:rPr>
+          <w:noProof/>
+        </w:rPr>
         <w:drawing>
           <wp:inline distT="0" distB="0" distL="0" distR="0" wp14:anchorId="56DF420B" wp14:editId="4DF57EA1">
             <wp:extent cx="4458322" cy="2543530"/>
@@ -3416,6 +3456,9 @@
     </w:p>
     <w:p>
       <w:r>
+        <w:rPr>
+          <w:noProof/>
+        </w:rPr>
         <w:drawing>
           <wp:inline distT="0" distB="0" distL="0" distR="0" wp14:anchorId="71DFEC48" wp14:editId="3678859C">
             <wp:extent cx="3172268" cy="2514951"/>
@@ -3461,6 +3504,9 @@
         <w:t>Contar la cantidad de productos disponibles</w:t>
       </w:r>
       <w:r>
+        <w:rPr>
+          <w:noProof/>
+        </w:rPr>
         <w:drawing>
           <wp:inline distT="0" distB="0" distL="0" distR="0" wp14:anchorId="55362E77" wp14:editId="1AA179C1">
             <wp:extent cx="3191320" cy="543001"/>
@@ -3531,6 +3577,9 @@
         </w:rPr>
       </w:pPr>
       <w:r>
+        <w:rPr>
+          <w:noProof/>
+        </w:rPr>
         <w:drawing>
           <wp:inline distT="0" distB="0" distL="0" distR="0" wp14:anchorId="0A7A6400" wp14:editId="145B0A1A">
             <wp:extent cx="5612130" cy="1144270"/>
@@ -3745,6 +3794,76 @@
         <w:lastRenderedPageBreak/>
         <w:t>Explorar la replicación de datos para garantizar la disponibilidad.</w:t>
       </w:r>
+    </w:p>
+    <w:p>
+      <w:pPr>
+        <w:pStyle w:val="Ttulo1"/>
+        <w:rPr>
+          <w:b w:val="0"/>
+          <w:bCs/>
+          <w:lang w:eastAsia="es-CO"/>
+        </w:rPr>
+      </w:pPr>
+    </w:p>
+    <w:p>
+      <w:pPr>
+        <w:pStyle w:val="Ttulo1"/>
+        <w:rPr>
+          <w:lang w:eastAsia="es-CO"/>
+        </w:rPr>
+      </w:pPr>
+      <w:r>
+        <w:rPr>
+          <w:lang w:eastAsia="es-CO"/>
+        </w:rPr>
+        <w:t xml:space="preserve">REFERENCIAS </w:t>
+      </w:r>
+    </w:p>
+    <w:p>
+      <w:pPr>
+        <w:ind w:firstLine="0"/>
+        <w:rPr>
+          <w:lang w:eastAsia="es-CO"/>
+        </w:rPr>
+      </w:pPr>
+      <w:hyperlink r:id="rId24" w:history="1">
+        <w:r>
+          <w:rPr>
+            <w:rStyle w:val="Hipervnculo"/>
+            <w:lang w:eastAsia="es-CO"/>
+          </w:rPr>
+          <w:t>https://github.com/hay</w:t>
+        </w:r>
+        <w:r>
+          <w:rPr>
+            <w:rStyle w:val="Hipervnculo"/>
+            <w:lang w:eastAsia="es-CO"/>
+          </w:rPr>
+          <w:t>d</w:t>
+        </w:r>
+        <w:r>
+          <w:rPr>
+            <w:rStyle w:val="Hipervnculo"/>
+            <w:lang w:eastAsia="es-CO"/>
+          </w:rPr>
+          <w:t>errojas84/BASE-DE-DATOS-Y-ALMACENAMIENTO-MASIVO/tree/main/MONGODB</w:t>
+        </w:r>
+      </w:hyperlink>
+    </w:p>
+    <w:p>
+      <w:pPr>
+        <w:ind w:firstLine="0"/>
+        <w:rPr>
+          <w:lang w:eastAsia="es-CO"/>
+        </w:rPr>
+      </w:pPr>
+    </w:p>
+    <w:p>
+      <w:pPr>
+        <w:rPr>
+          <w:lang w:eastAsia="es-CO"/>
+        </w:rPr>
+      </w:pPr>
     </w:p>
     <w:p/>
     <w:sectPr>
@@ -5621,6 +5740,7 @@
   <w:style w:type="character" w:default="1" w:styleId="Fuentedeprrafopredeter">
     <w:name w:val="Default Paragraph Font"/>
     <w:uiPriority w:val="1"/>
+    <w:semiHidden/>
     <w:unhideWhenUsed/>
   </w:style>
   <w:style w:type="table" w:default="1" w:styleId="Tablanormal">
@@ -5834,6 +5954,30 @@
     <w:rsid w:val="009D6EF0"/>
     <w:rPr>
       <w:color w:val="0563C1" w:themeColor="hyperlink"/>
+      <w:u w:val="single"/>
+    </w:rPr>
+  </w:style>
+  <w:style w:type="character" w:styleId="Mencinsinresolver">
+    <w:name w:val="Unresolved Mention"/>
+    <w:basedOn w:val="Fuentedeprrafopredeter"/>
+    <w:uiPriority w:val="99"/>
+    <w:semiHidden/>
+    <w:unhideWhenUsed/>
+    <w:rsid w:val="0045621C"/>
+    <w:rPr>
+      <w:color w:val="605E5C"/>
+      <w:shd w:val="clear" w:color="auto" w:fill="E1DFDD"/>
+    </w:rPr>
+  </w:style>
+  <w:style w:type="character" w:styleId="Hipervnculovisitado">
+    <w:name w:val="FollowedHyperlink"/>
+    <w:basedOn w:val="Fuentedeprrafopredeter"/>
+    <w:uiPriority w:val="99"/>
+    <w:semiHidden/>
+    <w:unhideWhenUsed/>
+    <w:rsid w:val="0045621C"/>
+    <w:rPr>
+      <w:color w:val="954F72" w:themeColor="followedHyperlink"/>
       <w:u w:val="single"/>
     </w:rPr>
   </w:style>

</xml_diff>

<commit_message>
Informe Base de datos personal y consultas de MongoDB
</commit_message>
<xml_diff>
--- a/MONGODB/docs/Informe Base de Datos NoSQL.docx
+++ b/MONGODB/docs/Informe Base de Datos NoSQL.docx
@@ -1636,25 +1636,25 @@
       <w:pPr>
         <w:pStyle w:val="Ttulo2"/>
         <w:rPr>
+          <w:rFonts w:ascii="Times New Roman" w:eastAsia="Times New Roman" w:hAnsi="Times New Roman" w:cs="Times New Roman"/>
+          <w:b/>
+          <w:color w:val="000000" w:themeColor="text1"/>
+          <w:lang w:eastAsia="es-CO"/>
+        </w:rPr>
+      </w:pPr>
+      <w:r>
+        <w:rPr>
           <w:rFonts w:eastAsia="Times New Roman"/>
           <w:b/>
           <w:color w:val="000000" w:themeColor="text1"/>
           <w:lang w:eastAsia="es-CO"/>
         </w:rPr>
-      </w:pPr>
-      <w:r>
-        <w:rPr>
-          <w:rFonts w:eastAsia="Times New Roman"/>
-          <w:b/>
-          <w:color w:val="000000" w:themeColor="text1"/>
-          <w:lang w:eastAsia="es-CO"/>
-        </w:rPr>
         <w:t xml:space="preserve">           </w:t>
       </w:r>
       <w:bookmarkStart w:id="7" w:name="_Toc176804593"/>
       <w:r>
         <w:rPr>
-          <w:rFonts w:eastAsia="Times New Roman"/>
+          <w:rFonts w:ascii="Times New Roman" w:eastAsia="Times New Roman" w:hAnsi="Times New Roman" w:cs="Times New Roman"/>
           <w:b/>
           <w:color w:val="000000" w:themeColor="text1"/>
           <w:lang w:eastAsia="es-CO"/>
@@ -3832,21 +3832,7 @@
             <w:rStyle w:val="Hipervnculo"/>
             <w:lang w:eastAsia="es-CO"/>
           </w:rPr>
-          <w:t>https://github.com/hay</w:t>
-        </w:r>
-        <w:r>
-          <w:rPr>
-            <w:rStyle w:val="Hipervnculo"/>
-            <w:lang w:eastAsia="es-CO"/>
-          </w:rPr>
-          <w:t>d</w:t>
-        </w:r>
-        <w:r>
-          <w:rPr>
-            <w:rStyle w:val="Hipervnculo"/>
-            <w:lang w:eastAsia="es-CO"/>
-          </w:rPr>
-          <w:t>errojas84/BASE-DE-DATOS-Y-ALMACENAMIENTO-MASIVO/tree/main/MONGODB</w:t>
+          <w:t>https://github.com/hayderrojas84/BASE-DE-DATOS-Y-ALMACENAMIENTO-MASIVO/tree/main/MONGODB</w:t>
         </w:r>
       </w:hyperlink>
     </w:p>

</xml_diff>